<commit_message>
Update Project Journal - Polina Prinii.docx
</commit_message>
<xml_diff>
--- a/Vaccine_Analysis_by_Country/Project Journal - Polina Prinii.docx
+++ b/Vaccine_Analysis_by_Country/Project Journal - Polina Prinii.docx
@@ -6,41 +6,1171 @@
       <w:pPr>
         <w:pStyle w:val="Title"/>
         <w:rPr>
+          <w:b/>
+          <w:bCs/>
           <w:sz w:val="48"/>
           <w:szCs w:val="48"/>
-        </w:rPr>
-      </w:pPr>
-      <w:r>
-        <w:rPr>
+          <w:u w:val="single"/>
+        </w:rPr>
+      </w:pPr>
+      <w:r>
+        <w:rPr>
+          <w:b/>
+          <w:bCs/>
           <w:sz w:val="48"/>
           <w:szCs w:val="48"/>
-        </w:rPr>
-        <w:t>Database and Analytics Programming Project</w:t>
-      </w:r>
-      <w:r>
-        <w:rPr>
-          <w:sz w:val="48"/>
-          <w:szCs w:val="48"/>
+          <w:u w:val="single"/>
+        </w:rPr>
+        <w:t>Database and Analytics Programming Project:</w:t>
+      </w:r>
+    </w:p>
+    <w:p/>
+    <w:p>
+      <w:pPr>
+        <w:pStyle w:val="Subtitle"/>
+        <w:rPr>
+          <w:sz w:val="24"/>
+          <w:szCs w:val="24"/>
+        </w:rPr>
+      </w:pPr>
+      <w:r>
+        <w:rPr>
+          <w:sz w:val="24"/>
+          <w:szCs w:val="24"/>
+        </w:rPr>
+        <w:t xml:space="preserve">Project Journal drafted by Polina </w:t>
+      </w:r>
+      <w:proofErr w:type="spellStart"/>
+      <w:r>
+        <w:rPr>
+          <w:sz w:val="24"/>
+          <w:szCs w:val="24"/>
+        </w:rPr>
+        <w:t>Prinii</w:t>
+      </w:r>
+      <w:proofErr w:type="spellEnd"/>
+      <w:r>
+        <w:rPr>
+          <w:sz w:val="24"/>
+          <w:szCs w:val="24"/>
+        </w:rPr>
+        <w:t xml:space="preserve"> – x21137757</w:t>
+      </w:r>
+    </w:p>
+    <w:p/>
+    <w:p>
+      <w:pPr>
+        <w:rPr>
+          <w:rStyle w:val="Emphasis"/>
+          <w:color w:val="1F3864" w:themeColor="accent1" w:themeShade="80"/>
+          <w:u w:val="single"/>
+        </w:rPr>
+      </w:pPr>
+      <w:r>
+        <w:rPr>
+          <w:rStyle w:val="Emphasis"/>
+          <w:color w:val="1F3864" w:themeColor="accent1" w:themeShade="80"/>
+          <w:u w:val="single"/>
+        </w:rPr>
+        <w:t>Fri, Oct 29</w:t>
+      </w:r>
+      <w:r>
+        <w:rPr>
+          <w:rStyle w:val="Emphasis"/>
+          <w:color w:val="1F3864" w:themeColor="accent1" w:themeShade="80"/>
+          <w:u w:val="single"/>
+          <w:vertAlign w:val="superscript"/>
+        </w:rPr>
+        <w:t>th</w:t>
+      </w:r>
+      <w:r>
+        <w:rPr>
+          <w:rStyle w:val="Emphasis"/>
+          <w:color w:val="1F3864" w:themeColor="accent1" w:themeShade="80"/>
+          <w:u w:val="single"/>
         </w:rPr>
         <w:t>:</w:t>
       </w:r>
     </w:p>
-    <w:p/>
-    <w:p>
-      <w:pPr>
-        <w:pStyle w:val="Subtitle"/>
-      </w:pPr>
-      <w:r>
-        <w:t xml:space="preserve">Project Journal drafted by Polina </w:t>
-      </w:r>
-      <w:proofErr w:type="spellStart"/>
-      <w:r>
-        <w:t>Prinii</w:t>
-      </w:r>
-      <w:proofErr w:type="spellEnd"/>
-      <w:r>
-        <w:t xml:space="preserve"> – x21137757</w:t>
-      </w:r>
+    <w:p>
+      <w:pPr>
+        <w:pStyle w:val="NoSpacing"/>
+        <w:rPr>
+          <w:rStyle w:val="Emphasis"/>
+          <w:i w:val="0"/>
+          <w:iCs w:val="0"/>
+        </w:rPr>
+      </w:pPr>
+      <w:r>
+        <w:rPr>
+          <w:rStyle w:val="Emphasis"/>
+          <w:i w:val="0"/>
+          <w:iCs w:val="0"/>
+        </w:rPr>
+        <w:t xml:space="preserve">Team meeting held to pitch ideas for project topic. </w:t>
+      </w:r>
+      <w:r>
+        <w:rPr>
+          <w:rStyle w:val="Emphasis"/>
+          <w:i w:val="0"/>
+          <w:iCs w:val="0"/>
+        </w:rPr>
+        <w:t>Proposed to cover Covid-19 on a country basis with the aim of analysing</w:t>
+      </w:r>
+      <w:r>
+        <w:rPr>
+          <w:rStyle w:val="Emphasis"/>
+        </w:rPr>
+        <w:t> </w:t>
+      </w:r>
+      <w:r>
+        <w:rPr>
+          <w:rStyle w:val="Emphasis"/>
+          <w:i w:val="0"/>
+          <w:iCs w:val="0"/>
+        </w:rPr>
+        <w:t>impact/spread/vaccination rate</w:t>
+      </w:r>
+      <w:r>
+        <w:rPr>
+          <w:rStyle w:val="Emphasis"/>
+          <w:i w:val="0"/>
+          <w:iCs w:val="0"/>
+        </w:rPr>
+        <w:t xml:space="preserve"> and so on. </w:t>
+      </w:r>
+    </w:p>
+    <w:p>
+      <w:pPr>
+        <w:pStyle w:val="NoSpacing"/>
+        <w:rPr>
+          <w:rStyle w:val="Emphasis"/>
+          <w:i w:val="0"/>
+          <w:iCs w:val="0"/>
+        </w:rPr>
+      </w:pPr>
+    </w:p>
+    <w:p>
+      <w:pPr>
+        <w:pStyle w:val="NoSpacing"/>
+        <w:rPr>
+          <w:rStyle w:val="Emphasis"/>
+          <w:i w:val="0"/>
+          <w:iCs w:val="0"/>
+        </w:rPr>
+      </w:pPr>
+      <w:r>
+        <w:rPr>
+          <w:rStyle w:val="Emphasis"/>
+          <w:i w:val="0"/>
+          <w:iCs w:val="0"/>
+        </w:rPr>
+        <w:t xml:space="preserve">Team agreed on the idea and countries were assigned to each. </w:t>
+      </w:r>
+    </w:p>
+    <w:p>
+      <w:pPr>
+        <w:pStyle w:val="NoSpacing"/>
+        <w:rPr>
+          <w:rStyle w:val="Emphasis"/>
+          <w:i w:val="0"/>
+          <w:iCs w:val="0"/>
+        </w:rPr>
+      </w:pPr>
+    </w:p>
+    <w:p>
+      <w:pPr>
+        <w:pStyle w:val="NoSpacing"/>
+        <w:rPr>
+          <w:rStyle w:val="Emphasis"/>
+          <w:i w:val="0"/>
+          <w:iCs w:val="0"/>
+        </w:rPr>
+      </w:pPr>
+      <w:r>
+        <w:rPr>
+          <w:rStyle w:val="Emphasis"/>
+          <w:i w:val="0"/>
+          <w:iCs w:val="0"/>
+        </w:rPr>
+        <w:t xml:space="preserve">Discussed project objectives such as database and programming language requirements. As well as kicked around the idea of potentially placing our combined data analysis on a dashboard hosted on a webservice, dependant on time available to complete project. </w:t>
+      </w:r>
+    </w:p>
+    <w:p>
+      <w:pPr>
+        <w:pStyle w:val="NoSpacing"/>
+        <w:rPr>
+          <w:rStyle w:val="Emphasis"/>
+          <w:i w:val="0"/>
+          <w:iCs w:val="0"/>
+        </w:rPr>
+      </w:pPr>
+    </w:p>
+    <w:p>
+      <w:pPr>
+        <w:pStyle w:val="NoSpacing"/>
+        <w:rPr>
+          <w:rStyle w:val="Emphasis"/>
+          <w:i w:val="0"/>
+          <w:iCs w:val="0"/>
+        </w:rPr>
+      </w:pPr>
+    </w:p>
+    <w:p>
+      <w:pPr>
+        <w:rPr>
+          <w:rStyle w:val="Emphasis"/>
+          <w:color w:val="1F3864" w:themeColor="accent1" w:themeShade="80"/>
+          <w:u w:val="single"/>
+        </w:rPr>
+      </w:pPr>
+      <w:r>
+        <w:rPr>
+          <w:rStyle w:val="Emphasis"/>
+          <w:color w:val="1F3864" w:themeColor="accent1" w:themeShade="80"/>
+          <w:u w:val="single"/>
+        </w:rPr>
+        <w:t>Thu</w:t>
+      </w:r>
+      <w:r>
+        <w:rPr>
+          <w:rStyle w:val="Emphasis"/>
+          <w:color w:val="1F3864" w:themeColor="accent1" w:themeShade="80"/>
+          <w:u w:val="single"/>
+        </w:rPr>
+        <w:t xml:space="preserve">, </w:t>
+      </w:r>
+      <w:r>
+        <w:rPr>
+          <w:rStyle w:val="Emphasis"/>
+          <w:color w:val="1F3864" w:themeColor="accent1" w:themeShade="80"/>
+          <w:u w:val="single"/>
+        </w:rPr>
+        <w:t>Nov</w:t>
+      </w:r>
+      <w:r>
+        <w:rPr>
+          <w:rStyle w:val="Emphasis"/>
+          <w:color w:val="1F3864" w:themeColor="accent1" w:themeShade="80"/>
+          <w:u w:val="single"/>
+        </w:rPr>
+        <w:t xml:space="preserve"> </w:t>
+      </w:r>
+      <w:r>
+        <w:rPr>
+          <w:rStyle w:val="Emphasis"/>
+          <w:color w:val="1F3864" w:themeColor="accent1" w:themeShade="80"/>
+          <w:u w:val="single"/>
+        </w:rPr>
+        <w:t>4</w:t>
+      </w:r>
+      <w:r>
+        <w:rPr>
+          <w:rStyle w:val="Emphasis"/>
+          <w:color w:val="1F3864" w:themeColor="accent1" w:themeShade="80"/>
+          <w:u w:val="single"/>
+          <w:vertAlign w:val="superscript"/>
+        </w:rPr>
+        <w:t>th</w:t>
+      </w:r>
+      <w:r>
+        <w:rPr>
+          <w:rStyle w:val="Emphasis"/>
+          <w:color w:val="1F3864" w:themeColor="accent1" w:themeShade="80"/>
+          <w:u w:val="single"/>
+        </w:rPr>
+        <w:t>:</w:t>
+      </w:r>
+    </w:p>
+    <w:p>
+      <w:pPr>
+        <w:pStyle w:val="NoSpacing"/>
+        <w:rPr>
+          <w:rStyle w:val="Emphasis"/>
+          <w:i w:val="0"/>
+          <w:iCs w:val="0"/>
+        </w:rPr>
+      </w:pPr>
+      <w:r>
+        <w:rPr>
+          <w:rStyle w:val="Emphasis"/>
+          <w:i w:val="0"/>
+          <w:iCs w:val="0"/>
+        </w:rPr>
+        <w:t>Research conducted around possible dataset to use for project</w:t>
+      </w:r>
+      <w:r>
+        <w:rPr>
+          <w:rStyle w:val="Emphasis"/>
+          <w:i w:val="0"/>
+          <w:iCs w:val="0"/>
+        </w:rPr>
+        <w:t>.</w:t>
+      </w:r>
+    </w:p>
+    <w:p>
+      <w:pPr>
+        <w:pStyle w:val="NoSpacing"/>
+        <w:rPr>
+          <w:rStyle w:val="Emphasis"/>
+          <w:i w:val="0"/>
+          <w:iCs w:val="0"/>
+        </w:rPr>
+      </w:pPr>
+    </w:p>
+    <w:p>
+      <w:pPr>
+        <w:pStyle w:val="NoSpacing"/>
+        <w:rPr>
+          <w:rStyle w:val="Emphasis"/>
+          <w:i w:val="0"/>
+          <w:iCs w:val="0"/>
+        </w:rPr>
+      </w:pPr>
+      <w:r>
+        <w:rPr>
+          <w:rStyle w:val="Emphasis"/>
+          <w:i w:val="0"/>
+          <w:iCs w:val="0"/>
+        </w:rPr>
+        <w:t xml:space="preserve">Identified an appropriate dataset by </w:t>
+      </w:r>
+      <w:r>
+        <w:rPr>
+          <w:rStyle w:val="Emphasis"/>
+        </w:rPr>
+        <w:t>Our World Data</w:t>
+      </w:r>
+      <w:r>
+        <w:rPr>
+          <w:rStyle w:val="Emphasis"/>
+          <w:i w:val="0"/>
+          <w:iCs w:val="0"/>
+        </w:rPr>
+        <w:t xml:space="preserve"> found here: </w:t>
+      </w:r>
+      <w:hyperlink r:id="rId5" w:history="1">
+        <w:r>
+          <w:rPr>
+            <w:rStyle w:val="Hyperlink"/>
+          </w:rPr>
+          <w:t>https://github.com/owid/covid-19-data</w:t>
+        </w:r>
+      </w:hyperlink>
+    </w:p>
+    <w:p>
+      <w:pPr>
+        <w:pStyle w:val="NoSpacing"/>
+        <w:rPr>
+          <w:rStyle w:val="Emphasis"/>
+          <w:i w:val="0"/>
+          <w:iCs w:val="0"/>
+        </w:rPr>
+      </w:pPr>
+    </w:p>
+    <w:p>
+      <w:pPr>
+        <w:pStyle w:val="NoSpacing"/>
+        <w:rPr>
+          <w:rStyle w:val="Emphasis"/>
+          <w:i w:val="0"/>
+          <w:iCs w:val="0"/>
+        </w:rPr>
+      </w:pPr>
+    </w:p>
+    <w:p>
+      <w:pPr>
+        <w:rPr>
+          <w:rStyle w:val="Emphasis"/>
+          <w:color w:val="1F3864" w:themeColor="accent1" w:themeShade="80"/>
+          <w:u w:val="single"/>
+        </w:rPr>
+      </w:pPr>
+      <w:r>
+        <w:rPr>
+          <w:rStyle w:val="Emphasis"/>
+          <w:i w:val="0"/>
+          <w:iCs w:val="0"/>
+        </w:rPr>
+        <w:t xml:space="preserve"> </w:t>
+      </w:r>
+      <w:r>
+        <w:rPr>
+          <w:rStyle w:val="Emphasis"/>
+          <w:color w:val="1F3864" w:themeColor="accent1" w:themeShade="80"/>
+          <w:u w:val="single"/>
+        </w:rPr>
+        <w:t>Fri</w:t>
+      </w:r>
+      <w:r>
+        <w:rPr>
+          <w:rStyle w:val="Emphasis"/>
+          <w:color w:val="1F3864" w:themeColor="accent1" w:themeShade="80"/>
+          <w:u w:val="single"/>
+        </w:rPr>
+        <w:t xml:space="preserve">, Nov </w:t>
+      </w:r>
+      <w:r>
+        <w:rPr>
+          <w:rStyle w:val="Emphasis"/>
+          <w:color w:val="1F3864" w:themeColor="accent1" w:themeShade="80"/>
+          <w:u w:val="single"/>
+        </w:rPr>
+        <w:t>5</w:t>
+      </w:r>
+      <w:r>
+        <w:rPr>
+          <w:rStyle w:val="Emphasis"/>
+          <w:color w:val="1F3864" w:themeColor="accent1" w:themeShade="80"/>
+          <w:u w:val="single"/>
+          <w:vertAlign w:val="superscript"/>
+        </w:rPr>
+        <w:t>th</w:t>
+      </w:r>
+      <w:r>
+        <w:rPr>
+          <w:rStyle w:val="Emphasis"/>
+          <w:color w:val="1F3864" w:themeColor="accent1" w:themeShade="80"/>
+          <w:u w:val="single"/>
+        </w:rPr>
+        <w:t>:</w:t>
+      </w:r>
+    </w:p>
+    <w:p>
+      <w:pPr>
+        <w:pStyle w:val="NoSpacing"/>
+        <w:rPr>
+          <w:rStyle w:val="Emphasis"/>
+          <w:i w:val="0"/>
+          <w:iCs w:val="0"/>
+        </w:rPr>
+      </w:pPr>
+      <w:r>
+        <w:rPr>
+          <w:rStyle w:val="Emphasis"/>
+          <w:i w:val="0"/>
+          <w:iCs w:val="0"/>
+        </w:rPr>
+        <w:t xml:space="preserve">Team meeting held. </w:t>
+      </w:r>
+    </w:p>
+    <w:p>
+      <w:pPr>
+        <w:pStyle w:val="NoSpacing"/>
+        <w:rPr>
+          <w:rStyle w:val="Emphasis"/>
+          <w:i w:val="0"/>
+          <w:iCs w:val="0"/>
+        </w:rPr>
+      </w:pPr>
+    </w:p>
+    <w:p>
+      <w:pPr>
+        <w:pStyle w:val="NoSpacing"/>
+        <w:rPr>
+          <w:rStyle w:val="Emphasis"/>
+          <w:i w:val="0"/>
+          <w:iCs w:val="0"/>
+        </w:rPr>
+      </w:pPr>
+      <w:r>
+        <w:rPr>
+          <w:rStyle w:val="Emphasis"/>
+          <w:i w:val="0"/>
+          <w:iCs w:val="0"/>
+        </w:rPr>
+        <w:t>Discussed the following:</w:t>
+      </w:r>
+    </w:p>
+    <w:p>
+      <w:pPr>
+        <w:pStyle w:val="NoSpacing"/>
+        <w:numPr>
+          <w:ilvl w:val="0"/>
+          <w:numId w:val="1"/>
+        </w:numPr>
+        <w:rPr>
+          <w:rStyle w:val="Emphasis"/>
+          <w:i w:val="0"/>
+          <w:iCs w:val="0"/>
+        </w:rPr>
+      </w:pPr>
+      <w:r>
+        <w:rPr>
+          <w:rStyle w:val="Emphasis"/>
+          <w:i w:val="0"/>
+          <w:iCs w:val="0"/>
+        </w:rPr>
+        <w:t>Journals and the format to submit in.</w:t>
+      </w:r>
+    </w:p>
+    <w:p>
+      <w:pPr>
+        <w:pStyle w:val="NoSpacing"/>
+        <w:numPr>
+          <w:ilvl w:val="0"/>
+          <w:numId w:val="1"/>
+        </w:numPr>
+        <w:rPr>
+          <w:rStyle w:val="Emphasis"/>
+          <w:i w:val="0"/>
+          <w:iCs w:val="0"/>
+        </w:rPr>
+      </w:pPr>
+      <w:r>
+        <w:rPr>
+          <w:rStyle w:val="Emphasis"/>
+          <w:i w:val="0"/>
+          <w:iCs w:val="0"/>
+        </w:rPr>
+        <w:t xml:space="preserve">Questions around which we required additional clarification from the lecturer. </w:t>
+      </w:r>
+    </w:p>
+    <w:p>
+      <w:pPr>
+        <w:pStyle w:val="NoSpacing"/>
+        <w:numPr>
+          <w:ilvl w:val="0"/>
+          <w:numId w:val="1"/>
+        </w:numPr>
+        <w:rPr>
+          <w:rStyle w:val="Emphasis"/>
+          <w:i w:val="0"/>
+          <w:iCs w:val="0"/>
+        </w:rPr>
+      </w:pPr>
+      <w:r>
+        <w:rPr>
+          <w:rStyle w:val="Emphasis"/>
+          <w:i w:val="0"/>
+          <w:iCs w:val="0"/>
+        </w:rPr>
+        <w:t xml:space="preserve">Understanding the question our dataset is looking to answer. </w:t>
+      </w:r>
+    </w:p>
+    <w:p>
+      <w:pPr>
+        <w:pStyle w:val="NoSpacing"/>
+        <w:numPr>
+          <w:ilvl w:val="0"/>
+          <w:numId w:val="1"/>
+        </w:numPr>
+        <w:rPr>
+          <w:rStyle w:val="Emphasis"/>
+          <w:i w:val="0"/>
+          <w:iCs w:val="0"/>
+        </w:rPr>
+      </w:pPr>
+      <w:r>
+        <w:rPr>
+          <w:rStyle w:val="Emphasis"/>
+          <w:i w:val="0"/>
+          <w:iCs w:val="0"/>
+        </w:rPr>
+        <w:t>Potential use of AWS</w:t>
+      </w:r>
+    </w:p>
+    <w:p>
+      <w:pPr>
+        <w:pStyle w:val="NoSpacing"/>
+        <w:numPr>
+          <w:ilvl w:val="0"/>
+          <w:numId w:val="1"/>
+        </w:numPr>
+        <w:rPr>
+          <w:rStyle w:val="Emphasis"/>
+          <w:i w:val="0"/>
+          <w:iCs w:val="0"/>
+        </w:rPr>
+      </w:pPr>
+      <w:r>
+        <w:rPr>
+          <w:rStyle w:val="Emphasis"/>
+          <w:i w:val="0"/>
+          <w:iCs w:val="0"/>
+        </w:rPr>
+        <w:t xml:space="preserve">The </w:t>
+      </w:r>
+      <w:r>
+        <w:rPr>
+          <w:rStyle w:val="Emphasis"/>
+          <w:i w:val="0"/>
+          <w:iCs w:val="0"/>
+        </w:rPr>
+        <w:t xml:space="preserve">challenges </w:t>
+      </w:r>
+      <w:r>
+        <w:rPr>
+          <w:rStyle w:val="Emphasis"/>
+          <w:i w:val="0"/>
+          <w:iCs w:val="0"/>
+        </w:rPr>
+        <w:t>behind working locally with our VM's, specifically towards the end of the project where we are looking to connect all 4 DB's for comparative analysis.</w:t>
+      </w:r>
+    </w:p>
+    <w:p>
+      <w:pPr>
+        <w:pStyle w:val="NoSpacing"/>
+        <w:rPr>
+          <w:rStyle w:val="Emphasis"/>
+          <w:i w:val="0"/>
+          <w:iCs w:val="0"/>
+        </w:rPr>
+      </w:pPr>
+    </w:p>
+    <w:p>
+      <w:pPr>
+        <w:pStyle w:val="NoSpacing"/>
+        <w:rPr>
+          <w:rStyle w:val="Emphasis"/>
+          <w:i w:val="0"/>
+          <w:iCs w:val="0"/>
+        </w:rPr>
+      </w:pPr>
+    </w:p>
+    <w:p>
+      <w:pPr>
+        <w:rPr>
+          <w:rStyle w:val="Emphasis"/>
+          <w:color w:val="1F3864" w:themeColor="accent1" w:themeShade="80"/>
+          <w:u w:val="single"/>
+        </w:rPr>
+      </w:pPr>
+      <w:r>
+        <w:rPr>
+          <w:rStyle w:val="Emphasis"/>
+          <w:color w:val="1F3864" w:themeColor="accent1" w:themeShade="80"/>
+          <w:u w:val="single"/>
+        </w:rPr>
+        <w:t>Fri</w:t>
+      </w:r>
+      <w:r>
+        <w:rPr>
+          <w:rStyle w:val="Emphasis"/>
+          <w:color w:val="1F3864" w:themeColor="accent1" w:themeShade="80"/>
+          <w:u w:val="single"/>
+        </w:rPr>
+        <w:t xml:space="preserve">, Nov </w:t>
+      </w:r>
+      <w:r>
+        <w:rPr>
+          <w:rStyle w:val="Emphasis"/>
+          <w:color w:val="1F3864" w:themeColor="accent1" w:themeShade="80"/>
+          <w:u w:val="single"/>
+        </w:rPr>
+        <w:t>12</w:t>
+      </w:r>
+      <w:r>
+        <w:rPr>
+          <w:rStyle w:val="Emphasis"/>
+          <w:color w:val="1F3864" w:themeColor="accent1" w:themeShade="80"/>
+          <w:u w:val="single"/>
+          <w:vertAlign w:val="superscript"/>
+        </w:rPr>
+        <w:t>th</w:t>
+      </w:r>
+      <w:r>
+        <w:rPr>
+          <w:rStyle w:val="Emphasis"/>
+          <w:color w:val="1F3864" w:themeColor="accent1" w:themeShade="80"/>
+          <w:u w:val="single"/>
+        </w:rPr>
+        <w:t>:</w:t>
+      </w:r>
+    </w:p>
+    <w:p>
+      <w:pPr>
+        <w:pStyle w:val="NoSpacing"/>
+        <w:rPr>
+          <w:rStyle w:val="Emphasis"/>
+          <w:i w:val="0"/>
+          <w:iCs w:val="0"/>
+        </w:rPr>
+      </w:pPr>
+      <w:r>
+        <w:rPr>
+          <w:rStyle w:val="Emphasis"/>
+          <w:i w:val="0"/>
+          <w:iCs w:val="0"/>
+        </w:rPr>
+        <w:t xml:space="preserve">Team meeting held. </w:t>
+      </w:r>
+    </w:p>
+    <w:p>
+      <w:pPr>
+        <w:pStyle w:val="NoSpacing"/>
+        <w:rPr>
+          <w:rStyle w:val="Emphasis"/>
+          <w:i w:val="0"/>
+          <w:iCs w:val="0"/>
+        </w:rPr>
+      </w:pPr>
+    </w:p>
+    <w:p>
+      <w:pPr>
+        <w:pStyle w:val="NoSpacing"/>
+        <w:rPr>
+          <w:rStyle w:val="Emphasis"/>
+          <w:i w:val="0"/>
+          <w:iCs w:val="0"/>
+        </w:rPr>
+      </w:pPr>
+      <w:r>
+        <w:rPr>
+          <w:rStyle w:val="Emphasis"/>
+          <w:i w:val="0"/>
+          <w:iCs w:val="0"/>
+        </w:rPr>
+        <w:t>Reviewed feedback from lecturer.  Conducted a pivot from original theme for the project as clarification around the nature of datasets was received. Understanding is that each dataset must be unique therefore, the use of one dataset split on country basis was a no go.</w:t>
+      </w:r>
+    </w:p>
+    <w:p>
+      <w:pPr>
+        <w:pStyle w:val="NoSpacing"/>
+        <w:rPr>
+          <w:rStyle w:val="Emphasis"/>
+          <w:i w:val="0"/>
+          <w:iCs w:val="0"/>
+        </w:rPr>
+      </w:pPr>
+    </w:p>
+    <w:p>
+      <w:pPr>
+        <w:pStyle w:val="NoSpacing"/>
+        <w:rPr>
+          <w:rStyle w:val="Emphasis"/>
+          <w:i w:val="0"/>
+          <w:iCs w:val="0"/>
+        </w:rPr>
+      </w:pPr>
+      <w:r>
+        <w:rPr>
+          <w:rStyle w:val="Emphasis"/>
+          <w:i w:val="0"/>
+          <w:iCs w:val="0"/>
+        </w:rPr>
+        <w:t>Alun suggested to stick on the topic of Covid</w:t>
+      </w:r>
+      <w:r>
+        <w:rPr>
+          <w:rStyle w:val="Emphasis"/>
+          <w:i w:val="0"/>
+          <w:iCs w:val="0"/>
+        </w:rPr>
+        <w:t xml:space="preserve">-19. Requested I cover the area around vaccinations. </w:t>
+      </w:r>
+    </w:p>
+    <w:p>
+      <w:pPr>
+        <w:pStyle w:val="NoSpacing"/>
+        <w:rPr>
+          <w:rStyle w:val="Emphasis"/>
+          <w:i w:val="0"/>
+          <w:iCs w:val="0"/>
+        </w:rPr>
+      </w:pPr>
+    </w:p>
+    <w:p>
+      <w:pPr>
+        <w:pStyle w:val="NoSpacing"/>
+        <w:rPr>
+          <w:rStyle w:val="Emphasis"/>
+          <w:i w:val="0"/>
+          <w:iCs w:val="0"/>
+        </w:rPr>
+      </w:pPr>
+      <w:r>
+        <w:rPr>
+          <w:rStyle w:val="Emphasis"/>
+          <w:i w:val="0"/>
+          <w:iCs w:val="0"/>
+        </w:rPr>
+        <w:t>Reviewed deadlines via Gantt Chart and set a soft deadline of the 5</w:t>
+      </w:r>
+      <w:r>
+        <w:rPr>
+          <w:rStyle w:val="Emphasis"/>
+          <w:i w:val="0"/>
+          <w:iCs w:val="0"/>
+          <w:vertAlign w:val="superscript"/>
+        </w:rPr>
+        <w:t>th</w:t>
+      </w:r>
+      <w:r>
+        <w:rPr>
+          <w:rStyle w:val="Emphasis"/>
+          <w:i w:val="0"/>
+          <w:iCs w:val="0"/>
+        </w:rPr>
+        <w:t xml:space="preserve"> of Dec for the Code part of the project. </w:t>
+      </w:r>
+    </w:p>
+    <w:p>
+      <w:pPr>
+        <w:rPr>
+          <w:rStyle w:val="Emphasis"/>
+          <w:color w:val="1F3864" w:themeColor="accent1" w:themeShade="80"/>
+          <w:u w:val="single"/>
+        </w:rPr>
+      </w:pPr>
+      <w:r>
+        <w:rPr>
+          <w:rStyle w:val="Emphasis"/>
+          <w:color w:val="1F3864" w:themeColor="accent1" w:themeShade="80"/>
+          <w:u w:val="single"/>
+        </w:rPr>
+        <w:lastRenderedPageBreak/>
+        <w:t>Mon</w:t>
+      </w:r>
+      <w:r>
+        <w:rPr>
+          <w:rStyle w:val="Emphasis"/>
+          <w:color w:val="1F3864" w:themeColor="accent1" w:themeShade="80"/>
+          <w:u w:val="single"/>
+        </w:rPr>
+        <w:t xml:space="preserve">, Nov </w:t>
+      </w:r>
+      <w:r>
+        <w:rPr>
+          <w:rStyle w:val="Emphasis"/>
+          <w:color w:val="1F3864" w:themeColor="accent1" w:themeShade="80"/>
+          <w:u w:val="single"/>
+        </w:rPr>
+        <w:t>15</w:t>
+      </w:r>
+      <w:r>
+        <w:rPr>
+          <w:rStyle w:val="Emphasis"/>
+          <w:color w:val="1F3864" w:themeColor="accent1" w:themeShade="80"/>
+          <w:u w:val="single"/>
+          <w:vertAlign w:val="superscript"/>
+        </w:rPr>
+        <w:t>th</w:t>
+      </w:r>
+      <w:r>
+        <w:rPr>
+          <w:rStyle w:val="Emphasis"/>
+          <w:color w:val="1F3864" w:themeColor="accent1" w:themeShade="80"/>
+          <w:u w:val="single"/>
+        </w:rPr>
+        <w:t>:</w:t>
+      </w:r>
+    </w:p>
+    <w:p>
+      <w:pPr>
+        <w:pStyle w:val="NoSpacing"/>
+        <w:rPr>
+          <w:rStyle w:val="Emphasis"/>
+          <w:i w:val="0"/>
+          <w:iCs w:val="0"/>
+        </w:rPr>
+      </w:pPr>
+      <w:r>
+        <w:rPr>
+          <w:rStyle w:val="Emphasis"/>
+          <w:i w:val="0"/>
+          <w:iCs w:val="0"/>
+        </w:rPr>
+        <w:t xml:space="preserve">Git repository created and invites extended to the whole team. </w:t>
+      </w:r>
+    </w:p>
+    <w:p>
+      <w:pPr>
+        <w:pStyle w:val="NoSpacing"/>
+        <w:rPr>
+          <w:rStyle w:val="Emphasis"/>
+          <w:i w:val="0"/>
+          <w:iCs w:val="0"/>
+        </w:rPr>
+      </w:pPr>
+    </w:p>
+    <w:p>
+      <w:pPr>
+        <w:pStyle w:val="NoSpacing"/>
+        <w:rPr>
+          <w:rStyle w:val="Emphasis"/>
+          <w:i w:val="0"/>
+          <w:iCs w:val="0"/>
+        </w:rPr>
+      </w:pPr>
+    </w:p>
+    <w:p>
+      <w:pPr>
+        <w:rPr>
+          <w:rStyle w:val="Emphasis"/>
+          <w:color w:val="1F3864" w:themeColor="accent1" w:themeShade="80"/>
+          <w:u w:val="single"/>
+        </w:rPr>
+      </w:pPr>
+      <w:r>
+        <w:rPr>
+          <w:rStyle w:val="Emphasis"/>
+          <w:color w:val="1F3864" w:themeColor="accent1" w:themeShade="80"/>
+          <w:u w:val="single"/>
+        </w:rPr>
+        <w:t>Tue</w:t>
+      </w:r>
+      <w:r>
+        <w:rPr>
+          <w:rStyle w:val="Emphasis"/>
+          <w:color w:val="1F3864" w:themeColor="accent1" w:themeShade="80"/>
+          <w:u w:val="single"/>
+        </w:rPr>
+        <w:t xml:space="preserve">, Nov </w:t>
+      </w:r>
+      <w:r>
+        <w:rPr>
+          <w:rStyle w:val="Emphasis"/>
+          <w:color w:val="1F3864" w:themeColor="accent1" w:themeShade="80"/>
+          <w:u w:val="single"/>
+        </w:rPr>
+        <w:t>16</w:t>
+      </w:r>
+      <w:r>
+        <w:rPr>
+          <w:rStyle w:val="Emphasis"/>
+          <w:color w:val="1F3864" w:themeColor="accent1" w:themeShade="80"/>
+          <w:u w:val="single"/>
+          <w:vertAlign w:val="superscript"/>
+        </w:rPr>
+        <w:t>th</w:t>
+      </w:r>
+      <w:r>
+        <w:rPr>
+          <w:rStyle w:val="Emphasis"/>
+          <w:color w:val="1F3864" w:themeColor="accent1" w:themeShade="80"/>
+          <w:u w:val="single"/>
+        </w:rPr>
+        <w:t>:</w:t>
+      </w:r>
+    </w:p>
+    <w:p>
+      <w:pPr>
+        <w:pStyle w:val="NoSpacing"/>
+        <w:rPr>
+          <w:rStyle w:val="Emphasis"/>
+          <w:i w:val="0"/>
+          <w:iCs w:val="0"/>
+        </w:rPr>
+      </w:pPr>
+      <w:r>
+        <w:rPr>
+          <w:rStyle w:val="Emphasis"/>
+          <w:i w:val="0"/>
+          <w:iCs w:val="0"/>
+        </w:rPr>
+        <w:t xml:space="preserve">Held a Quick Git Demo to get the team familiarised with GitHub. Covered areas such as creating folders and files, committing and pulling to Git through Desktop and the importance of the ReadMe file. </w:t>
+      </w:r>
+    </w:p>
+    <w:p>
+      <w:pPr>
+        <w:pStyle w:val="NoSpacing"/>
+        <w:rPr>
+          <w:rStyle w:val="Emphasis"/>
+          <w:i w:val="0"/>
+          <w:iCs w:val="0"/>
+        </w:rPr>
+      </w:pPr>
+    </w:p>
+    <w:p>
+      <w:pPr>
+        <w:pStyle w:val="NoSpacing"/>
+        <w:rPr>
+          <w:rStyle w:val="Emphasis"/>
+          <w:i w:val="0"/>
+          <w:iCs w:val="0"/>
+        </w:rPr>
+      </w:pPr>
+    </w:p>
+    <w:p>
+      <w:pPr>
+        <w:rPr>
+          <w:rStyle w:val="Emphasis"/>
+          <w:color w:val="1F3864" w:themeColor="accent1" w:themeShade="80"/>
+          <w:u w:val="single"/>
+        </w:rPr>
+      </w:pPr>
+      <w:r>
+        <w:rPr>
+          <w:rStyle w:val="Emphasis"/>
+          <w:color w:val="1F3864" w:themeColor="accent1" w:themeShade="80"/>
+          <w:u w:val="single"/>
+        </w:rPr>
+        <w:t>Thu</w:t>
+      </w:r>
+      <w:r>
+        <w:rPr>
+          <w:rStyle w:val="Emphasis"/>
+          <w:color w:val="1F3864" w:themeColor="accent1" w:themeShade="80"/>
+          <w:u w:val="single"/>
+        </w:rPr>
+        <w:t>, Nov</w:t>
+      </w:r>
+      <w:r>
+        <w:rPr>
+          <w:rStyle w:val="Emphasis"/>
+          <w:color w:val="1F3864" w:themeColor="accent1" w:themeShade="80"/>
+          <w:u w:val="single"/>
+        </w:rPr>
+        <w:t xml:space="preserve"> 18</w:t>
+      </w:r>
+      <w:r>
+        <w:rPr>
+          <w:rStyle w:val="Emphasis"/>
+          <w:color w:val="1F3864" w:themeColor="accent1" w:themeShade="80"/>
+          <w:u w:val="single"/>
+          <w:vertAlign w:val="superscript"/>
+        </w:rPr>
+        <w:t>th</w:t>
+      </w:r>
+      <w:r>
+        <w:rPr>
+          <w:rStyle w:val="Emphasis"/>
+          <w:color w:val="1F3864" w:themeColor="accent1" w:themeShade="80"/>
+          <w:u w:val="single"/>
+        </w:rPr>
+        <w:t>:</w:t>
+      </w:r>
+    </w:p>
+    <w:p>
+      <w:pPr>
+        <w:pStyle w:val="NoSpacing"/>
+        <w:rPr>
+          <w:rStyle w:val="Emphasis"/>
+          <w:i w:val="0"/>
+          <w:iCs w:val="0"/>
+        </w:rPr>
+      </w:pPr>
+      <w:r>
+        <w:rPr>
+          <w:rStyle w:val="Emphasis"/>
+          <w:i w:val="0"/>
+          <w:iCs w:val="0"/>
+        </w:rPr>
+        <w:t xml:space="preserve">Refined my section of the Git repository. </w:t>
+      </w:r>
+    </w:p>
+    <w:p>
+      <w:pPr>
+        <w:pStyle w:val="NoSpacing"/>
+        <w:rPr>
+          <w:rStyle w:val="Emphasis"/>
+          <w:i w:val="0"/>
+          <w:iCs w:val="0"/>
+        </w:rPr>
+      </w:pPr>
+    </w:p>
+    <w:p>
+      <w:pPr>
+        <w:pStyle w:val="NoSpacing"/>
+        <w:rPr>
+          <w:rStyle w:val="Emphasis"/>
+          <w:i w:val="0"/>
+          <w:iCs w:val="0"/>
+        </w:rPr>
+      </w:pPr>
+      <w:r>
+        <w:rPr>
+          <w:rStyle w:val="Emphasis"/>
+          <w:i w:val="0"/>
+          <w:iCs w:val="0"/>
+        </w:rPr>
+        <w:t xml:space="preserve">Deleted any test files and or folders.  Created a README file which outlines the project </w:t>
+      </w:r>
+      <w:r>
+        <w:rPr>
+          <w:rStyle w:val="Emphasis"/>
+          <w:i w:val="0"/>
+          <w:iCs w:val="0"/>
+        </w:rPr>
+        <w:t>objectives along</w:t>
+      </w:r>
+      <w:r>
+        <w:rPr>
+          <w:rStyle w:val="Emphasis"/>
+          <w:i w:val="0"/>
+          <w:iCs w:val="0"/>
+        </w:rPr>
+        <w:t xml:space="preserve"> with the aim of analysis for the chosen dataset. </w:t>
+      </w:r>
+    </w:p>
+    <w:p>
+      <w:pPr>
+        <w:pStyle w:val="NoSpacing"/>
+        <w:rPr>
+          <w:rStyle w:val="Emphasis"/>
+          <w:i w:val="0"/>
+          <w:iCs w:val="0"/>
+        </w:rPr>
+      </w:pPr>
+    </w:p>
+    <w:p>
+      <w:pPr>
+        <w:pStyle w:val="NoSpacing"/>
+        <w:rPr>
+          <w:rStyle w:val="Emphasis"/>
+          <w:i w:val="0"/>
+          <w:iCs w:val="0"/>
+        </w:rPr>
+      </w:pPr>
+      <w:r>
+        <w:rPr>
+          <w:rStyle w:val="Emphasis"/>
+          <w:i w:val="0"/>
+          <w:iCs w:val="0"/>
+        </w:rPr>
+        <w:t xml:space="preserve">Created a Word file to compile the Journal and updated the journal.  All changes are reflected in the History section on Git Desktop or commits on git web. </w:t>
+      </w:r>
+    </w:p>
+    <w:p>
+      <w:pPr>
+        <w:pStyle w:val="NoSpacing"/>
+        <w:rPr>
+          <w:rStyle w:val="Emphasis"/>
+          <w:i w:val="0"/>
+          <w:iCs w:val="0"/>
+        </w:rPr>
+      </w:pPr>
+    </w:p>
+    <w:p>
+      <w:pPr>
+        <w:pStyle w:val="NoSpacing"/>
+        <w:rPr>
+          <w:rStyle w:val="Emphasis"/>
+          <w:i w:val="0"/>
+          <w:iCs w:val="0"/>
+        </w:rPr>
+      </w:pPr>
+    </w:p>
+    <w:p>
+      <w:pPr>
+        <w:pStyle w:val="NoSpacing"/>
+        <w:rPr>
+          <w:rStyle w:val="Emphasis"/>
+          <w:i w:val="0"/>
+          <w:iCs w:val="0"/>
+        </w:rPr>
+      </w:pPr>
+    </w:p>
+    <w:p>
+      <w:pPr>
+        <w:pStyle w:val="NoSpacing"/>
+        <w:rPr>
+          <w:rStyle w:val="Emphasis"/>
+          <w:i w:val="0"/>
+          <w:iCs w:val="0"/>
+        </w:rPr>
+      </w:pPr>
+    </w:p>
+    <w:p>
+      <w:pPr>
+        <w:pStyle w:val="NoSpacing"/>
+        <w:rPr>
+          <w:rStyle w:val="Emphasis"/>
+          <w:i w:val="0"/>
+          <w:iCs w:val="0"/>
+        </w:rPr>
+      </w:pPr>
     </w:p>
     <w:p>
       <w:pPr>
@@ -71,6 +1201,126 @@
     </w:sectPr>
   </w:body>
 </w:document>
+</file>
+
+<file path=word/numbering.xml><?xml version="1.0" encoding="utf-8"?>
+<w:numbering xmlns:wpc="http://schemas.microsoft.com/office/word/2010/wordprocessingCanvas" xmlns:cx="http://schemas.microsoft.com/office/drawing/2014/chartex" xmlns:cx1="http://schemas.microsoft.com/office/drawing/2015/9/8/chartex" xmlns:cx2="http://schemas.microsoft.com/office/drawing/2015/10/21/chartex" xmlns:cx3="http://schemas.microsoft.com/office/drawing/2016/5/9/chartex" xmlns:cx4="http://schemas.microsoft.com/office/drawing/2016/5/10/chartex" xmlns:cx5="http://schemas.microsoft.com/office/drawing/2016/5/11/chartex" xmlns:cx6="http://schemas.microsoft.com/office/drawing/2016/5/12/chartex" xmlns:cx7="http://schemas.microsoft.com/office/drawing/2016/5/13/chartex" xmlns:cx8="http://schemas.microsoft.com/office/drawing/2016/5/14/chartex" xmlns:mc="http://schemas.openxmlformats.org/markup-compatibility/2006" xmlns:aink="http://schemas.microsoft.com/office/drawing/2016/ink" xmlns:am3d="http://schemas.microsoft.com/office/drawing/2017/model3d" xmlns:o="urn:schemas-microsoft-com:office:office" xmlns:r="http://schemas.openxmlformats.org/officeDocument/2006/relationships" xmlns:m="http://schemas.openxmlformats.org/officeDocument/2006/math" xmlns:v="urn:schemas-microsoft-com:vml" xmlns:wp14="http://schemas.microsoft.com/office/word/2010/wordprocessingDrawing" xmlns:wp="http://schemas.openxmlformats.org/drawingml/2006/wordprocessingDrawing" xmlns:w10="urn:schemas-microsoft-com:office:word" xmlns:w="http://schemas.openxmlformats.org/wordprocessingml/2006/main" xmlns:w14="http://schemas.microsoft.com/office/word/2010/wordml" xmlns:w15="http://schemas.microsoft.com/office/word/2012/wordml" xmlns:w16cex="http://schemas.microsoft.com/office/word/2018/wordml/cex" xmlns:w16cid="http://schemas.microsoft.com/office/word/2016/wordml/cid" xmlns:w16="http://schemas.microsoft.com/office/word/2018/wordml" xmlns:w16sdtdh="http://schemas.microsoft.com/office/word/2020/wordml/sdtdatahash" xmlns:w16se="http://schemas.microsoft.com/office/word/2015/wordml/symex" xmlns:wpg="http://schemas.microsoft.com/office/word/2010/wordprocessingGroup" xmlns:wpi="http://schemas.microsoft.com/office/word/2010/wordprocessingInk" xmlns:wne="http://schemas.microsoft.com/office/word/2006/wordml" xmlns:wps="http://schemas.microsoft.com/office/word/2010/wordprocessingShape" mc:Ignorable="w14 w15 w16se w16cid w16 w16cex w16sdtdh wp14">
+  <w:abstractNum w:abstractNumId="0" w15:restartNumberingAfterBreak="0">
+    <w:nsid w:val="77247555"/>
+    <w:multiLevelType w:val="hybridMultilevel"/>
+    <w:tmpl w:val="9798304E"/>
+    <w:lvl w:ilvl="0" w:tplc="F5C08818">
+      <w:numFmt w:val="bullet"/>
+      <w:lvlText w:val="-"/>
+      <w:lvlJc w:val="left"/>
+      <w:pPr>
+        <w:ind w:left="720" w:hanging="360"/>
+      </w:pPr>
+      <w:rPr>
+        <w:rFonts w:ascii="Calibri" w:eastAsiaTheme="minorHAnsi" w:hAnsi="Calibri" w:cs="Calibri" w:hint="default"/>
+      </w:rPr>
+    </w:lvl>
+    <w:lvl w:ilvl="1" w:tplc="08090003" w:tentative="1">
+      <w:start w:val="1"/>
+      <w:numFmt w:val="bullet"/>
+      <w:lvlText w:val="o"/>
+      <w:lvlJc w:val="left"/>
+      <w:pPr>
+        <w:ind w:left="1440" w:hanging="360"/>
+      </w:pPr>
+      <w:rPr>
+        <w:rFonts w:ascii="Courier New" w:hAnsi="Courier New" w:cs="Courier New" w:hint="default"/>
+      </w:rPr>
+    </w:lvl>
+    <w:lvl w:ilvl="2" w:tplc="08090005" w:tentative="1">
+      <w:start w:val="1"/>
+      <w:numFmt w:val="bullet"/>
+      <w:lvlText w:val=""/>
+      <w:lvlJc w:val="left"/>
+      <w:pPr>
+        <w:ind w:left="2160" w:hanging="360"/>
+      </w:pPr>
+      <w:rPr>
+        <w:rFonts w:ascii="Wingdings" w:hAnsi="Wingdings" w:hint="default"/>
+      </w:rPr>
+    </w:lvl>
+    <w:lvl w:ilvl="3" w:tplc="08090001" w:tentative="1">
+      <w:start w:val="1"/>
+      <w:numFmt w:val="bullet"/>
+      <w:lvlText w:val=""/>
+      <w:lvlJc w:val="left"/>
+      <w:pPr>
+        <w:ind w:left="2880" w:hanging="360"/>
+      </w:pPr>
+      <w:rPr>
+        <w:rFonts w:ascii="Symbol" w:hAnsi="Symbol" w:hint="default"/>
+      </w:rPr>
+    </w:lvl>
+    <w:lvl w:ilvl="4" w:tplc="08090003" w:tentative="1">
+      <w:start w:val="1"/>
+      <w:numFmt w:val="bullet"/>
+      <w:lvlText w:val="o"/>
+      <w:lvlJc w:val="left"/>
+      <w:pPr>
+        <w:ind w:left="3600" w:hanging="360"/>
+      </w:pPr>
+      <w:rPr>
+        <w:rFonts w:ascii="Courier New" w:hAnsi="Courier New" w:cs="Courier New" w:hint="default"/>
+      </w:rPr>
+    </w:lvl>
+    <w:lvl w:ilvl="5" w:tplc="08090005" w:tentative="1">
+      <w:start w:val="1"/>
+      <w:numFmt w:val="bullet"/>
+      <w:lvlText w:val=""/>
+      <w:lvlJc w:val="left"/>
+      <w:pPr>
+        <w:ind w:left="4320" w:hanging="360"/>
+      </w:pPr>
+      <w:rPr>
+        <w:rFonts w:ascii="Wingdings" w:hAnsi="Wingdings" w:hint="default"/>
+      </w:rPr>
+    </w:lvl>
+    <w:lvl w:ilvl="6" w:tplc="08090001" w:tentative="1">
+      <w:start w:val="1"/>
+      <w:numFmt w:val="bullet"/>
+      <w:lvlText w:val=""/>
+      <w:lvlJc w:val="left"/>
+      <w:pPr>
+        <w:ind w:left="5040" w:hanging="360"/>
+      </w:pPr>
+      <w:rPr>
+        <w:rFonts w:ascii="Symbol" w:hAnsi="Symbol" w:hint="default"/>
+      </w:rPr>
+    </w:lvl>
+    <w:lvl w:ilvl="7" w:tplc="08090003" w:tentative="1">
+      <w:start w:val="1"/>
+      <w:numFmt w:val="bullet"/>
+      <w:lvlText w:val="o"/>
+      <w:lvlJc w:val="left"/>
+      <w:pPr>
+        <w:ind w:left="5760" w:hanging="360"/>
+      </w:pPr>
+      <w:rPr>
+        <w:rFonts w:ascii="Courier New" w:hAnsi="Courier New" w:cs="Courier New" w:hint="default"/>
+      </w:rPr>
+    </w:lvl>
+    <w:lvl w:ilvl="8" w:tplc="08090005" w:tentative="1">
+      <w:start w:val="1"/>
+      <w:numFmt w:val="bullet"/>
+      <w:lvlText w:val=""/>
+      <w:lvlJc w:val="left"/>
+      <w:pPr>
+        <w:ind w:left="6480" w:hanging="360"/>
+      </w:pPr>
+      <w:rPr>
+        <w:rFonts w:ascii="Wingdings" w:hAnsi="Wingdings" w:hint="default"/>
+      </w:rPr>
+    </w:lvl>
+  </w:abstractNum>
+  <w:num w:numId="1">
+    <w:abstractNumId w:val="0"/>
+  </w:num>
+</w:numbering>
 </file>
 
 <file path=word/styles.xml><?xml version="1.0" encoding="utf-8"?>
@@ -575,6 +1825,49 @@
       <w:bCs/>
     </w:rPr>
   </w:style>
+  <w:style w:type="character" w:styleId="Emphasis">
+    <w:name w:val="Emphasis"/>
+    <w:basedOn w:val="DefaultParagraphFont"/>
+    <w:uiPriority w:val="20"/>
+    <w:qFormat/>
+    <w:rsid w:val="009608DD"/>
+    <w:rPr>
+      <w:i/>
+      <w:iCs/>
+    </w:rPr>
+  </w:style>
+  <w:style w:type="paragraph" w:styleId="NoSpacing">
+    <w:name w:val="No Spacing"/>
+    <w:uiPriority w:val="1"/>
+    <w:qFormat/>
+    <w:rsid w:val="009608DD"/>
+    <w:pPr>
+      <w:spacing w:after="0" w:line="240" w:lineRule="auto"/>
+    </w:pPr>
+  </w:style>
+  <w:style w:type="character" w:styleId="Hyperlink">
+    <w:name w:val="Hyperlink"/>
+    <w:basedOn w:val="DefaultParagraphFont"/>
+    <w:uiPriority w:val="99"/>
+    <w:unhideWhenUsed/>
+    <w:rsid w:val="006C7B9B"/>
+    <w:rPr>
+      <w:color w:val="0563C1" w:themeColor="hyperlink"/>
+      <w:u w:val="single"/>
+    </w:rPr>
+  </w:style>
+  <w:style w:type="character" w:styleId="UnresolvedMention">
+    <w:name w:val="Unresolved Mention"/>
+    <w:basedOn w:val="DefaultParagraphFont"/>
+    <w:uiPriority w:val="99"/>
+    <w:semiHidden/>
+    <w:unhideWhenUsed/>
+    <w:rsid w:val="006C7B9B"/>
+    <w:rPr>
+      <w:color w:val="605E5C"/>
+      <w:shd w:val="clear" w:color="auto" w:fill="E1DFDD"/>
+    </w:rPr>
+  </w:style>
 </w:styles>
 </file>
 

</xml_diff>

<commit_message>
Updated main.py & Journal
</commit_message>
<xml_diff>
--- a/Vaccine_Analysis_by_Country/Project Journal - Polina Prinii.docx
+++ b/Vaccine_Analysis_by_Country/Project Journal - Polina Prinii.docx
@@ -38,7 +38,23 @@
           <w:sz w:val="24"/>
           <w:szCs w:val="24"/>
         </w:rPr>
-        <w:t>Project Journal drafted by Polina Prinii – x21137757</w:t>
+        <w:t xml:space="preserve">Project Journal drafted by Polina </w:t>
+      </w:r>
+      <w:proofErr w:type="spellStart"/>
+      <w:r>
+        <w:rPr>
+          <w:sz w:val="24"/>
+          <w:szCs w:val="24"/>
+        </w:rPr>
+        <w:t>Prinii</w:t>
+      </w:r>
+      <w:proofErr w:type="spellEnd"/>
+      <w:r>
+        <w:rPr>
+          <w:sz w:val="24"/>
+          <w:szCs w:val="24"/>
+        </w:rPr>
+        <w:t xml:space="preserve"> – x21137757</w:t>
       </w:r>
     </w:p>
     <w:p>
@@ -1480,7 +1496,25 @@
           <w:i w:val="0"/>
           <w:iCs w:val="0"/>
         </w:rPr>
-        <w:t>The correct understanding or in other words process for env setup for the main.py file (to hold all python code) was to create the correct environment in PyCharm (in my case “virtualenv” was selected) which</w:t>
+        <w:t>The correct understanding or in other words process for env setup for the main.py file (to hold all python code) was to create the correct environment in PyCharm (in my case “</w:t>
+      </w:r>
+      <w:proofErr w:type="spellStart"/>
+      <w:r>
+        <w:rPr>
+          <w:rStyle w:val="Emphasis"/>
+          <w:i w:val="0"/>
+          <w:iCs w:val="0"/>
+        </w:rPr>
+        <w:t>virtualenv</w:t>
+      </w:r>
+      <w:proofErr w:type="spellEnd"/>
+      <w:r>
+        <w:rPr>
+          <w:rStyle w:val="Emphasis"/>
+          <w:i w:val="0"/>
+          <w:iCs w:val="0"/>
+        </w:rPr>
+        <w:t>” was selected) which</w:t>
       </w:r>
       <w:r>
         <w:rPr>
@@ -2108,23 +2142,7 @@
           <w:i w:val="0"/>
           <w:iCs w:val="0"/>
         </w:rPr>
-        <w:t>Work commenced at 2:</w:t>
-      </w:r>
-      <w:r>
-        <w:rPr>
-          <w:rStyle w:val="Emphasis"/>
-          <w:i w:val="0"/>
-          <w:iCs w:val="0"/>
-        </w:rPr>
-        <w:t>4</w:t>
-      </w:r>
-      <w:r>
-        <w:rPr>
-          <w:rStyle w:val="Emphasis"/>
-          <w:i w:val="0"/>
-          <w:iCs w:val="0"/>
-        </w:rPr>
-        <w:t xml:space="preserve">0pm. </w:t>
+        <w:t xml:space="preserve">Work commenced at 2:40pm. </w:t>
       </w:r>
     </w:p>
     <w:p>
@@ -2196,7 +2214,25 @@
           <w:i w:val="0"/>
           <w:iCs w:val="0"/>
         </w:rPr>
-        <w:t xml:space="preserve"> like Jupyter Notebook.</w:t>
+        <w:t xml:space="preserve"> like </w:t>
+      </w:r>
+      <w:proofErr w:type="spellStart"/>
+      <w:r>
+        <w:rPr>
+          <w:rStyle w:val="Emphasis"/>
+          <w:i w:val="0"/>
+          <w:iCs w:val="0"/>
+        </w:rPr>
+        <w:t>Jupyter</w:t>
+      </w:r>
+      <w:proofErr w:type="spellEnd"/>
+      <w:r>
+        <w:rPr>
+          <w:rStyle w:val="Emphasis"/>
+          <w:i w:val="0"/>
+          <w:iCs w:val="0"/>
+        </w:rPr>
+        <w:t xml:space="preserve"> Notebook.</w:t>
       </w:r>
     </w:p>
     <w:p>
@@ -2226,6 +2262,78 @@
         </w:rPr>
         <w:t>Additionally, found that PyCharm for some odd reason limits the print output of a data-frame to two columns and 10 rows. To get around this I must use pd options around display to show more than 10 rows and 2 columns at a time.</w:t>
       </w:r>
+      <w:r>
+        <w:rPr>
+          <w:rStyle w:val="Emphasis"/>
+          <w:i w:val="0"/>
+          <w:iCs w:val="0"/>
+        </w:rPr>
+        <w:t xml:space="preserve"> Having applied the pd options to expand the display of columns and rows</w:t>
+      </w:r>
+      <w:r>
+        <w:rPr>
+          <w:rStyle w:val="Emphasis"/>
+          <w:i w:val="0"/>
+          <w:iCs w:val="0"/>
+        </w:rPr>
+        <w:t>, it would expand the view of the columns and not the rows. Unsure if there is some issue around the rows but the pd option won’t apply to rows.</w:t>
+      </w:r>
+    </w:p>
+    <w:p>
+      <w:pPr>
+        <w:pStyle w:val="NoSpacing"/>
+        <w:rPr>
+          <w:rStyle w:val="Emphasis"/>
+          <w:i w:val="0"/>
+          <w:iCs w:val="0"/>
+        </w:rPr>
+      </w:pPr>
+    </w:p>
+    <w:p>
+      <w:pPr>
+        <w:pStyle w:val="NoSpacing"/>
+        <w:rPr>
+          <w:rStyle w:val="Emphasis"/>
+          <w:i w:val="0"/>
+          <w:iCs w:val="0"/>
+        </w:rPr>
+      </w:pPr>
+      <w:r>
+        <w:rPr>
+          <w:rStyle w:val="Emphasis"/>
+          <w:i w:val="0"/>
+          <w:iCs w:val="0"/>
+        </w:rPr>
+        <w:t xml:space="preserve">For this reason I </w:t>
+      </w:r>
+      <w:r>
+        <w:rPr>
+          <w:rStyle w:val="Emphasis"/>
+          <w:i w:val="0"/>
+          <w:iCs w:val="0"/>
+        </w:rPr>
+        <w:t>will just perform a number of print functions to validate if the data came through okay, such as print columns values, to show columns names, a count function to see how many rows and so on.</w:t>
+      </w:r>
+    </w:p>
+    <w:p>
+      <w:pPr>
+        <w:pStyle w:val="NoSpacing"/>
+        <w:rPr>
+          <w:rStyle w:val="Emphasis"/>
+          <w:i w:val="0"/>
+          <w:iCs w:val="0"/>
+        </w:rPr>
+      </w:pPr>
+    </w:p>
+    <w:p>
+      <w:pPr>
+        <w:pStyle w:val="NoSpacing"/>
+        <w:rPr>
+          <w:rStyle w:val="Emphasis"/>
+          <w:i w:val="0"/>
+          <w:iCs w:val="0"/>
+        </w:rPr>
+      </w:pPr>
     </w:p>
     <w:p>
       <w:pPr>

</xml_diff>